<commit_message>
feat: adicao da disciplina e periodo
</commit_message>
<xml_diff>
--- a/storage/app/docs/termo_compromisso_ufape/termo_compromisso_ufape_lic.docx
+++ b/storage/app/docs/termo_compromisso_ufape/termo_compromisso_ufape_lic.docx
@@ -1802,8 +1802,26 @@
         </w:rPr>
         <w:t xml:space="preserve">da UFAPE, estando regularmente matriculado(a) no componente curricular de </w:t>
       </w:r>
+      <w:r>
+        <w:rPr>
+          <w:rFonts w:ascii="Arial" w:cs="Arial" w:eastAsia="Arial" w:hAnsi="Arial"/>
+          <w:sz w:val="16"/>
+          <w:szCs w:val="16"/>
+          <w:rtl w:val="0"/>
+        </w:rPr>
+        <w:t xml:space="preserve">${disciplina</w:t>
+      </w:r>
       <w:bookmarkStart w:colFirst="0" w:colLast="0" w:name="bookmark=id.30j0zll" w:id="0"/>
       <w:bookmarkEnd w:id="0"/>
+      <w:r>
+        <w:rPr>
+          <w:rFonts w:ascii="Arial" w:cs="Arial" w:eastAsia="Arial" w:hAnsi="Arial"/>
+          <w:sz w:val="16"/>
+          <w:szCs w:val="16"/>
+          <w:rtl w:val="0"/>
+        </w:rPr>
+        <w:t xml:space="preserve">}</w:t>
+      </w:r>
       <w:r>
         <w:rPr>
           <w:rFonts w:ascii="Arial" w:cs="Arial" w:eastAsia="Arial" w:hAnsi="Arial"/>
@@ -1819,41 +1837,7 @@
           <w:vertAlign w:val="baseline"/>
           <w:rtl w:val="0"/>
         </w:rPr>
-        <w:t xml:space="preserve">        no      </w:t>
-      </w:r>
-      <w:r>
-        <w:rPr>
-          <w:rFonts w:ascii="Times New Roman" w:cs="Times New Roman" w:eastAsia="Times New Roman" w:hAnsi="Times New Roman"/>
-          <w:b w:val="0"/>
-          <w:i w:val="0"/>
-          <w:smallCaps w:val="0"/>
-          <w:strike w:val="0"/>
-          <w:color w:val="000000"/>
-          <w:sz w:val="26"/>
-          <w:szCs w:val="26"/>
-          <w:u w:val="none"/>
-          <w:shd w:fill="auto" w:val="clear"/>
-          <w:vertAlign w:val="baseline"/>
-          <w:rtl w:val="0"/>
-        </w:rPr>
-        <w:t xml:space="preserve"> </w:t>
-      </w:r>
-      <w:r>
-        <w:rPr>
-          <w:rFonts w:ascii="Arial" w:cs="Arial" w:eastAsia="Arial" w:hAnsi="Arial"/>
-          <w:b w:val="0"/>
-          <w:i w:val="0"/>
-          <w:smallCaps w:val="0"/>
-          <w:strike w:val="0"/>
-          <w:color w:val="000000"/>
-          <w:sz w:val="16"/>
-          <w:szCs w:val="16"/>
-          <w:u w:val="none"/>
-          <w:shd w:fill="auto" w:val="clear"/>
-          <w:vertAlign w:val="baseline"/>
-          <w:rtl w:val="0"/>
-        </w:rPr>
-        <w:t xml:space="preserve">período. </w:t>
+        <w:t xml:space="preserve"> no ${periodo} período. </w:t>
       </w:r>
     </w:p>
     <w:p>

</xml_diff>